<commit_message>
GDD terminado, solo falta lo de hacer un poco de 'venta'
</commit_message>
<xml_diff>
--- a/Cosas.docx
+++ b/Cosas.docx
@@ -1,322 +1,725 @@
 
 <file path=word/document.xml><?xml version="1.0" encoding="utf-8"?>
-<w:document xmlns:wpc="http://schemas.microsoft.com/office/word/2010/wordprocessingCanvas" xmlns:cx="http://schemas.microsoft.com/office/drawing/2014/chartex" xmlns:cx1="http://schemas.microsoft.com/office/drawing/2015/9/8/chartex" xmlns:cx2="http://schemas.microsoft.com/office/drawing/2015/10/21/chartex" xmlns:cx3="http://schemas.microsoft.com/office/drawing/2016/5/9/chartex" xmlns:cx4="http://schemas.microsoft.com/office/drawing/2016/5/10/chartex" xmlns:cx5="http://schemas.microsoft.com/office/drawing/2016/5/11/chartex" xmlns:mc="http://schemas.openxmlformats.org/markup-compatibility/2006" xmlns:o="urn:schemas-microsoft-com:office:office" xmlns:r="http://schemas.openxmlformats.org/officeDocument/2006/relationships" xmlns:m="http://schemas.openxmlformats.org/officeDocument/2006/math" xmlns:v="urn:schemas-microsoft-com:vml" xmlns:wp14="http://schemas.microsoft.com/office/word/2010/wordprocessingDrawing" xmlns:wp="http://schemas.openxmlformats.org/drawingml/2006/wordprocessingDrawing" xmlns:w10="urn:schemas-microsoft-com:office:word" xmlns:w="http://schemas.openxmlformats.org/wordprocessingml/2006/main" xmlns:w14="http://schemas.microsoft.com/office/word/2010/wordml" xmlns:w15="http://schemas.microsoft.com/office/word/2012/wordml" xmlns:w16se="http://schemas.microsoft.com/office/word/2015/wordml/symex" xmlns:wpg="http://schemas.microsoft.com/office/word/2010/wordprocessingGroup" xmlns:wpi="http://schemas.microsoft.com/office/word/2010/wordprocessingInk" xmlns:wne="http://schemas.microsoft.com/office/word/2006/wordml" xmlns:wps="http://schemas.microsoft.com/office/word/2010/wordprocessingShape" mc:Ignorable="w14 w15 w16se wp14">
+<w:document xmlns:wpc="http://schemas.microsoft.com/office/word/2010/wordprocessingCanvas" xmlns:cx="http://schemas.microsoft.com/office/drawing/2014/chartex" xmlns:cx1="http://schemas.microsoft.com/office/drawing/2015/9/8/chartex" xmlns:cx2="http://schemas.microsoft.com/office/drawing/2015/10/21/chartex" xmlns:mc="http://schemas.openxmlformats.org/markup-compatibility/2006" xmlns:o="urn:schemas-microsoft-com:office:office" xmlns:r="http://schemas.openxmlformats.org/officeDocument/2006/relationships" xmlns:m="http://schemas.openxmlformats.org/officeDocument/2006/math" xmlns:v="urn:schemas-microsoft-com:vml" xmlns:wp14="http://schemas.microsoft.com/office/word/2010/wordprocessingDrawing" xmlns:wp="http://schemas.openxmlformats.org/drawingml/2006/wordprocessingDrawing" xmlns:w10="urn:schemas-microsoft-com:office:word" xmlns:w="http://schemas.openxmlformats.org/wordprocessingml/2006/main" xmlns:w14="http://schemas.microsoft.com/office/word/2010/wordml" xmlns:w15="http://schemas.microsoft.com/office/word/2012/wordml" xmlns:w16se="http://schemas.microsoft.com/office/word/2015/wordml/symex" xmlns:wpg="http://schemas.microsoft.com/office/word/2010/wordprocessingGroup" xmlns:wpi="http://schemas.microsoft.com/office/word/2010/wordprocessingInk" xmlns:wne="http://schemas.microsoft.com/office/word/2006/wordml" xmlns:wps="http://schemas.microsoft.com/office/word/2010/wordprocessingShape" mc:Ignorable="w14 w15 w16se wp14">
   <w:body>
     <w:p>
       <w:pPr>
         <w:pStyle w:val="Ttulo"/>
         <w:jc w:val="center"/>
         <w:rPr>
-          <w:lang w:val="es-ES_tradnl"/>
-        </w:rPr>
-      </w:pPr>
-      <w:r>
-        <w:rPr>
+          <w:b/>
+          <w:color w:val="FF0000"/>
+          <w:lang w:val="es-ES_tradnl"/>
+        </w:rPr>
+      </w:pPr>
+      <w:r>
+        <w:rPr>
+          <w:b/>
+          <w:color w:val="FF0000"/>
           <w:lang w:val="es-ES_tradnl"/>
         </w:rPr>
         <w:t>APOCALYPSE 2030</w:t>
       </w:r>
-    </w:p>
-    <w:p>
-      <w:pPr>
-        <w:rPr>
-          <w:lang w:val="es-ES_tradnl"/>
-        </w:rPr>
-      </w:pPr>
-    </w:p>
-    <w:p>
-      <w:pPr>
-        <w:rPr>
-          <w:sz w:val="24"/>
-          <w:szCs w:val="24"/>
-          <w:lang w:val="es-ES_tradnl"/>
-        </w:rPr>
-      </w:pPr>
       <w:r>
         <w:rPr>
           <w:b/>
+          <w:color w:val="FF0000"/>
+          <w:lang w:val="es-ES_tradnl"/>
+        </w:rPr>
+        <w:t>//MISSION RENASCI</w:t>
+      </w:r>
+    </w:p>
+    <w:p>
+      <w:pPr>
+        <w:rPr>
+          <w:lang w:val="es-ES_tradnl"/>
+        </w:rPr>
+      </w:pPr>
+    </w:p>
+    <w:p>
+      <w:pPr>
+        <w:jc w:val="center"/>
+        <w:rPr>
+          <w:i/>
+          <w:sz w:val="44"/>
+          <w:szCs w:val="44"/>
+          <w:lang w:val="es-ES_tradnl"/>
+        </w:rPr>
+      </w:pPr>
+      <w:r>
+        <w:rPr>
+          <w:i/>
+          <w:sz w:val="44"/>
+          <w:szCs w:val="44"/>
+          <w:lang w:val="es-ES_tradnl"/>
+        </w:rPr>
+        <w:t>HISTORIA</w:t>
+      </w:r>
+    </w:p>
+    <w:p>
+      <w:pPr>
+        <w:jc w:val="both"/>
+        <w:rPr>
+          <w:sz w:val="24"/>
+          <w:szCs w:val="24"/>
+          <w:lang w:val="es-ES_tradnl"/>
+        </w:rPr>
+      </w:pPr>
+      <w:r>
+        <w:rPr>
+          <w:sz w:val="24"/>
+          <w:szCs w:val="24"/>
+          <w:lang w:val="es-ES_tradnl"/>
+        </w:rPr>
+        <w:t>Nos encontramos en el año 2030</w:t>
+      </w:r>
+      <w:r>
+        <w:rPr>
+          <w:sz w:val="24"/>
+          <w:szCs w:val="24"/>
+          <w:lang w:val="es-ES_tradnl"/>
+        </w:rPr>
+        <w:t xml:space="preserve">, </w:t>
+      </w:r>
+      <w:r>
+        <w:rPr>
+          <w:sz w:val="24"/>
+          <w:szCs w:val="24"/>
+          <w:lang w:val="es-ES_tradnl"/>
+        </w:rPr>
+        <w:t>siete años después de l</w:t>
+      </w:r>
+      <w:r>
+        <w:rPr>
+          <w:sz w:val="24"/>
+          <w:szCs w:val="24"/>
+          <w:lang w:val="es-ES_tradnl"/>
+        </w:rPr>
+        <w:t>a propagación del virus zombie</w:t>
+      </w:r>
+      <w:r>
+        <w:rPr>
+          <w:sz w:val="24"/>
+          <w:szCs w:val="24"/>
+          <w:lang w:val="es-ES_tradnl"/>
+        </w:rPr>
+        <w:t xml:space="preserve"> que llevó al planeta a una situación de caos.</w:t>
+      </w:r>
+      <w:r>
+        <w:rPr>
+          <w:sz w:val="24"/>
+          <w:szCs w:val="24"/>
+          <w:lang w:val="es-ES_tradnl"/>
+        </w:rPr>
+        <w:t xml:space="preserve"> </w:t>
+      </w:r>
+      <w:r>
+        <w:rPr>
+          <w:sz w:val="24"/>
+          <w:szCs w:val="24"/>
+          <w:lang w:val="es-ES_tradnl"/>
+        </w:rPr>
+        <w:t>Los pocos humanos que quedan sobre la Tierra se han adaptado y</w:t>
+      </w:r>
+      <w:r>
+        <w:rPr>
+          <w:sz w:val="24"/>
+          <w:szCs w:val="24"/>
+          <w:lang w:val="es-ES_tradnl"/>
+        </w:rPr>
+        <w:t xml:space="preserve"> han necesitado d</w:t>
+      </w:r>
+      <w:r>
+        <w:rPr>
+          <w:sz w:val="24"/>
+          <w:szCs w:val="24"/>
+          <w:lang w:val="es-ES_tradnl"/>
+        </w:rPr>
+        <w:t>e la tecnología para sobrevivir al hostil entorno que les rode</w:t>
+      </w:r>
+      <w:r>
+        <w:rPr>
+          <w:sz w:val="24"/>
+          <w:szCs w:val="24"/>
+          <w:lang w:val="es-ES_tradnl"/>
+        </w:rPr>
+        <w:t>a</w:t>
+      </w:r>
+      <w:r>
+        <w:rPr>
+          <w:sz w:val="24"/>
+          <w:szCs w:val="24"/>
+          <w:lang w:val="es-ES_tradnl"/>
+        </w:rPr>
+        <w:t>, convirtiéndose de este modo en androides</w:t>
+      </w:r>
+      <w:r>
+        <w:rPr>
+          <w:sz w:val="24"/>
+          <w:szCs w:val="24"/>
+          <w:lang w:val="es-ES_tradnl"/>
+        </w:rPr>
+        <w:t xml:space="preserve">. Nosotros somos uno de ellos. Nuestra misión </w:t>
+      </w:r>
+      <w:r>
+        <w:rPr>
+          <w:sz w:val="24"/>
+          <w:szCs w:val="24"/>
+          <w:lang w:val="es-ES_tradnl"/>
+        </w:rPr>
+        <w:t xml:space="preserve">es </w:t>
+      </w:r>
+      <w:r>
+        <w:rPr>
+          <w:sz w:val="24"/>
+          <w:szCs w:val="24"/>
+          <w:lang w:val="es-ES_tradnl"/>
+        </w:rPr>
+        <w:t xml:space="preserve">recorrer el mundo en busca de </w:t>
+      </w:r>
+      <w:r>
+        <w:rPr>
+          <w:sz w:val="24"/>
+          <w:szCs w:val="24"/>
+          <w:lang w:val="es-ES_tradnl"/>
+        </w:rPr>
+        <w:t>la</w:t>
+      </w:r>
+      <w:r>
+        <w:rPr>
+          <w:sz w:val="24"/>
+          <w:szCs w:val="24"/>
+          <w:lang w:val="es-ES_tradnl"/>
+        </w:rPr>
+        <w:t xml:space="preserve"> tecnología </w:t>
+      </w:r>
+      <w:r>
+        <w:rPr>
+          <w:sz w:val="24"/>
+          <w:szCs w:val="24"/>
+          <w:lang w:val="es-ES_tradnl"/>
+        </w:rPr>
+        <w:t xml:space="preserve">suficiente </w:t>
+      </w:r>
+      <w:r>
+        <w:rPr>
+          <w:sz w:val="24"/>
+          <w:szCs w:val="24"/>
+          <w:lang w:val="es-ES_tradnl"/>
+        </w:rPr>
+        <w:t>que nos permita escapar hacia la estación espacial en la que podremos vivir a salvo</w:t>
+      </w:r>
+      <w:r>
+        <w:rPr>
+          <w:sz w:val="24"/>
+          <w:szCs w:val="24"/>
+          <w:lang w:val="es-ES_tradnl"/>
+        </w:rPr>
+        <w:t xml:space="preserve"> y una vez allí, explorar distintos planetas con el objetivo de encontrar uno que pueda garantizar un futuro próspero para la raza humana</w:t>
+      </w:r>
+      <w:r>
+        <w:rPr>
+          <w:sz w:val="24"/>
+          <w:szCs w:val="24"/>
+          <w:lang w:val="es-ES_tradnl"/>
+        </w:rPr>
+        <w:t>.</w:t>
+      </w:r>
+    </w:p>
+    <w:p>
+      <w:pPr>
+        <w:rPr>
+          <w:sz w:val="24"/>
+          <w:szCs w:val="24"/>
+          <w:lang w:val="es-ES_tradnl"/>
+        </w:rPr>
+      </w:pPr>
+    </w:p>
+    <w:p>
+      <w:pPr>
+        <w:jc w:val="center"/>
+        <w:rPr>
+          <w:i/>
+          <w:sz w:val="44"/>
+          <w:szCs w:val="44"/>
+          <w:lang w:val="es-ES_tradnl"/>
+        </w:rPr>
+      </w:pPr>
+      <w:r>
+        <w:rPr>
+          <w:i/>
+          <w:sz w:val="44"/>
+          <w:szCs w:val="44"/>
+          <w:lang w:val="es-ES_tradnl"/>
+        </w:rPr>
+        <w:t>¿CÓMO JUGAR?</w:t>
+      </w:r>
+    </w:p>
+    <w:p>
+      <w:pPr>
+        <w:rPr>
+          <w:sz w:val="24"/>
+          <w:szCs w:val="24"/>
+          <w:lang w:val="es-ES_tradnl"/>
+        </w:rPr>
+      </w:pPr>
+      <w:r>
+        <w:rPr>
+          <w:sz w:val="24"/>
+          <w:szCs w:val="24"/>
+          <w:lang w:val="es-ES_tradnl"/>
+        </w:rPr>
+        <w:t>E</w:t>
+      </w:r>
+      <w:r>
+        <w:rPr>
+          <w:sz w:val="24"/>
+          <w:szCs w:val="24"/>
+          <w:lang w:val="es-ES_tradnl"/>
+        </w:rPr>
+        <w:t xml:space="preserve">l objetivo es encontrar en cada nivel un dispositivo tecnológico, que se encuentra en un edificio lleno de </w:t>
+      </w:r>
+      <w:r>
+        <w:rPr>
+          <w:sz w:val="24"/>
+          <w:szCs w:val="24"/>
+          <w:lang w:val="es-ES_tradnl"/>
+        </w:rPr>
+        <w:t>zombies a los que hay que ev</w:t>
+      </w:r>
+      <w:r>
+        <w:rPr>
+          <w:sz w:val="24"/>
+          <w:szCs w:val="24"/>
+          <w:lang w:val="es-ES_tradnl"/>
+        </w:rPr>
+        <w:t>itar tocar por completo, por el contrario,</w:t>
+      </w:r>
+      <w:r>
+        <w:rPr>
+          <w:sz w:val="24"/>
+          <w:szCs w:val="24"/>
+          <w:lang w:val="es-ES_tradnl"/>
+        </w:rPr>
+        <w:t xml:space="preserve"> seremos infectados</w:t>
+      </w:r>
+      <w:r>
+        <w:rPr>
+          <w:sz w:val="24"/>
+          <w:szCs w:val="24"/>
+          <w:lang w:val="es-ES_tradnl"/>
+        </w:rPr>
+        <w:t xml:space="preserve"> y fallaremos nuestra misión</w:t>
+      </w:r>
+      <w:r>
+        <w:rPr>
+          <w:sz w:val="24"/>
+          <w:szCs w:val="24"/>
+          <w:lang w:val="es-ES_tradnl"/>
+        </w:rPr>
+        <w:t>.</w:t>
+      </w:r>
+      <w:r>
+        <w:rPr>
+          <w:sz w:val="24"/>
+          <w:szCs w:val="24"/>
+          <w:lang w:val="es-ES_tradnl"/>
+        </w:rPr>
+        <w:t xml:space="preserve"> </w:t>
+      </w:r>
+    </w:p>
+    <w:p>
+      <w:pPr>
+        <w:rPr>
+          <w:sz w:val="24"/>
+          <w:szCs w:val="24"/>
+          <w:lang w:val="es-ES_tradnl"/>
+        </w:rPr>
+      </w:pPr>
+      <w:r>
+        <w:rPr>
+          <w:sz w:val="24"/>
+          <w:szCs w:val="24"/>
+          <w:lang w:val="es-ES_tradnl"/>
+        </w:rPr>
+        <w:t>Controlamos a nuestro personaje con las flechas de dirección y disponemos de un jet pack (propulsor) que nos permite volar durante un breve período de tiempo.</w:t>
+      </w:r>
+    </w:p>
+    <w:p>
+      <w:pPr>
+        <w:rPr>
           <w:sz w:val="24"/>
           <w:szCs w:val="24"/>
           <w:u w:val="single"/>
           <w:lang w:val="es-ES_tradnl"/>
         </w:rPr>
-        <w:t xml:space="preserve">Historia/temática: </w:t>
-      </w:r>
-      <w:r>
-        <w:rPr>
-          <w:sz w:val="24"/>
-          <w:szCs w:val="24"/>
-          <w:lang w:val="es-ES_tradnl"/>
-        </w:rPr>
-        <w:t>Nos encontramos en el año 2030</w:t>
-      </w:r>
-      <w:r>
-        <w:rPr>
-          <w:sz w:val="24"/>
-          <w:szCs w:val="24"/>
-          <w:lang w:val="es-ES_tradnl"/>
-        </w:rPr>
-        <w:t xml:space="preserve">, </w:t>
-      </w:r>
-      <w:r>
-        <w:rPr>
-          <w:sz w:val="24"/>
-          <w:szCs w:val="24"/>
-          <w:lang w:val="es-ES_tradnl"/>
-        </w:rPr>
-        <w:t>siete años después de la propagación del virus ‘</w:t>
-      </w:r>
-      <w:proofErr w:type="spellStart"/>
-      <w:r>
-        <w:rPr>
-          <w:sz w:val="24"/>
-          <w:szCs w:val="24"/>
-          <w:lang w:val="es-ES_tradnl"/>
-        </w:rPr>
-        <w:t>zombie</w:t>
-      </w:r>
-      <w:proofErr w:type="spellEnd"/>
-      <w:r>
-        <w:rPr>
-          <w:sz w:val="24"/>
-          <w:szCs w:val="24"/>
-          <w:lang w:val="es-ES_tradnl"/>
-        </w:rPr>
-        <w:t>’ que llevó al planeta a una situación de caos.</w:t>
-      </w:r>
-      <w:r>
-        <w:rPr>
-          <w:sz w:val="24"/>
-          <w:szCs w:val="24"/>
-          <w:lang w:val="es-ES_tradnl"/>
-        </w:rPr>
-        <w:t xml:space="preserve"> </w:t>
-      </w:r>
-      <w:r>
-        <w:rPr>
-          <w:sz w:val="24"/>
-          <w:szCs w:val="24"/>
-          <w:lang w:val="es-ES_tradnl"/>
-        </w:rPr>
-        <w:t>Los pocos humanos que quedan sobre la Tierra se han adaptado y</w:t>
-      </w:r>
-      <w:r>
-        <w:rPr>
-          <w:sz w:val="24"/>
-          <w:szCs w:val="24"/>
-          <w:lang w:val="es-ES_tradnl"/>
-        </w:rPr>
-        <w:t xml:space="preserve"> han necesitado d</w:t>
-      </w:r>
-      <w:r>
-        <w:rPr>
-          <w:sz w:val="24"/>
-          <w:szCs w:val="24"/>
-          <w:lang w:val="es-ES_tradnl"/>
-        </w:rPr>
-        <w:t>e la tecnología para sobrevivir al hostil entorno que les rode</w:t>
-      </w:r>
-      <w:r>
-        <w:rPr>
-          <w:sz w:val="24"/>
-          <w:szCs w:val="24"/>
-          <w:lang w:val="es-ES_tradnl"/>
-        </w:rPr>
-        <w:t>a. Nosotros somos uno de ellos. Nuestra misión</w:t>
-      </w:r>
-      <w:r>
-        <w:rPr>
-          <w:sz w:val="24"/>
-          <w:szCs w:val="24"/>
-          <w:lang w:val="es-ES_tradnl"/>
-        </w:rPr>
-        <w:t xml:space="preserve"> recorrer el mundo en busca de nueva tecnología que nos permita escapar hacia la estación e</w:t>
-      </w:r>
-      <w:r>
-        <w:rPr>
-          <w:sz w:val="24"/>
-          <w:szCs w:val="24"/>
-          <w:lang w:val="es-ES_tradnl"/>
-        </w:rPr>
-        <w:t>spacial en la que podremos vivir a salvo.</w:t>
-      </w:r>
-    </w:p>
-    <w:p>
-      <w:pPr>
-        <w:rPr>
-          <w:sz w:val="24"/>
-          <w:szCs w:val="24"/>
-          <w:lang w:val="es-ES_tradnl"/>
-        </w:rPr>
-      </w:pPr>
-    </w:p>
-    <w:p>
-      <w:pPr>
-        <w:rPr>
-          <w:sz w:val="24"/>
-          <w:szCs w:val="24"/>
-          <w:lang w:val="es-ES_tradnl"/>
-        </w:rPr>
-      </w:pPr>
-      <w:r>
-        <w:rPr>
-          <w:b/>
-          <w:sz w:val="24"/>
-          <w:szCs w:val="24"/>
-          <w:u w:val="single"/>
-          <w:lang w:val="es-ES_tradnl"/>
-        </w:rPr>
-        <w:t xml:space="preserve">Dinámica: </w:t>
-      </w:r>
-      <w:r>
-        <w:rPr>
-          <w:b/>
-          <w:sz w:val="24"/>
-          <w:szCs w:val="24"/>
-          <w:u w:val="single"/>
-          <w:lang w:val="es-ES_tradnl"/>
-        </w:rPr>
-        <w:t xml:space="preserve"> </w:t>
-      </w:r>
-      <w:r>
-        <w:rPr>
-          <w:b/>
-          <w:sz w:val="24"/>
-          <w:szCs w:val="24"/>
-          <w:lang w:val="es-ES_tradnl"/>
-        </w:rPr>
-        <w:t xml:space="preserve"> </w:t>
-      </w:r>
-      <w:r>
-        <w:rPr>
-          <w:sz w:val="24"/>
-          <w:szCs w:val="24"/>
-          <w:lang w:val="es-ES_tradnl"/>
-        </w:rPr>
-        <w:t>el objetivo es encontrar en cada nivel un dispositivo tecnológico, que se encuentra en un edificio lleno de enemigos.</w:t>
-      </w:r>
-    </w:p>
-    <w:p>
-      <w:pPr>
-        <w:rPr>
-          <w:sz w:val="24"/>
-          <w:szCs w:val="24"/>
-          <w:lang w:val="es-ES_tradnl"/>
-        </w:rPr>
-      </w:pPr>
-      <w:r>
-        <w:rPr>
-          <w:b/>
-          <w:sz w:val="24"/>
-          <w:szCs w:val="24"/>
-          <w:u w:val="single"/>
-          <w:lang w:val="es-ES_tradnl"/>
-        </w:rPr>
-        <w:t xml:space="preserve">Mecánicas: </w:t>
-      </w:r>
-      <w:r>
-        <w:rPr>
-          <w:sz w:val="24"/>
-          <w:szCs w:val="24"/>
-          <w:lang w:val="es-ES_tradnl"/>
-        </w:rPr>
-        <w:t xml:space="preserve"> </w:t>
-      </w:r>
-    </w:p>
-    <w:p>
-      <w:pPr>
-        <w:rPr>
-          <w:sz w:val="24"/>
-          <w:szCs w:val="24"/>
-          <w:lang w:val="es-ES_tradnl"/>
-        </w:rPr>
-      </w:pPr>
-      <w:proofErr w:type="spellStart"/>
-      <w:r>
-        <w:rPr>
-          <w:i/>
-          <w:sz w:val="24"/>
-          <w:szCs w:val="24"/>
-          <w:lang w:val="es-ES_tradnl"/>
-        </w:rPr>
-        <w:t>Prota</w:t>
-      </w:r>
-      <w:proofErr w:type="spellEnd"/>
-      <w:r>
-        <w:rPr>
-          <w:i/>
-          <w:sz w:val="24"/>
-          <w:szCs w:val="24"/>
-          <w:lang w:val="es-ES_tradnl"/>
-        </w:rPr>
-        <w:t xml:space="preserve">: </w:t>
-      </w:r>
-      <w:r>
-        <w:rPr>
-          <w:sz w:val="24"/>
-          <w:szCs w:val="24"/>
-          <w:lang w:val="es-ES_tradnl"/>
-        </w:rPr>
-        <w:t xml:space="preserve">salto, doble salto, </w:t>
-      </w:r>
-      <w:proofErr w:type="spellStart"/>
-      <w:r>
-        <w:rPr>
-          <w:sz w:val="24"/>
-          <w:szCs w:val="24"/>
-          <w:lang w:val="es-ES_tradnl"/>
-        </w:rPr>
-        <w:t>dash</w:t>
-      </w:r>
-      <w:proofErr w:type="spellEnd"/>
-      <w:r>
-        <w:rPr>
-          <w:sz w:val="24"/>
-          <w:szCs w:val="24"/>
-          <w:lang w:val="es-ES_tradnl"/>
-        </w:rPr>
-        <w:t>, ¿disparo?, matar saltando encima,…</w:t>
-      </w:r>
-    </w:p>
-    <w:p>
-      <w:pPr>
-        <w:rPr>
-          <w:sz w:val="24"/>
-          <w:szCs w:val="24"/>
-          <w:lang w:val="es-ES_tradnl"/>
-        </w:rPr>
-      </w:pPr>
-      <w:r>
-        <w:rPr>
-          <w:i/>
-          <w:sz w:val="24"/>
-          <w:szCs w:val="24"/>
-          <w:lang w:val="es-ES_tradnl"/>
-        </w:rPr>
-        <w:t xml:space="preserve">Enemigos: </w:t>
-      </w:r>
-      <w:r>
-        <w:rPr>
-          <w:sz w:val="24"/>
-          <w:szCs w:val="24"/>
-          <w:lang w:val="es-ES_tradnl"/>
-        </w:rPr>
-        <w:t>movimiento en x,…</w:t>
-      </w:r>
-    </w:p>
-    <w:p>
-      <w:pPr>
-        <w:rPr>
-          <w:sz w:val="24"/>
-          <w:szCs w:val="24"/>
-          <w:lang w:val="es-ES_tradnl"/>
-        </w:rPr>
-      </w:pPr>
+      </w:pPr>
+      <w:r>
+        <w:rPr>
+          <w:sz w:val="24"/>
+          <w:szCs w:val="24"/>
+          <w:lang w:val="es-ES_tradnl"/>
+        </w:rPr>
+        <w:t xml:space="preserve">(((Existen </w:t>
+      </w:r>
+      <w:r>
+        <w:rPr>
+          <w:sz w:val="24"/>
+          <w:szCs w:val="24"/>
+          <w:lang w:val="es-ES_tradnl"/>
+        </w:rPr>
+        <w:t>ciertas</w:t>
+      </w:r>
+      <w:r>
+        <w:rPr>
+          <w:sz w:val="24"/>
+          <w:szCs w:val="24"/>
+          <w:lang w:val="es-ES_tradnl"/>
+        </w:rPr>
+        <w:t xml:space="preserve"> zonas bloqueadas que conseguiremos desbloquear al encontrar la llave correspondiente.)))</w:t>
+      </w:r>
+    </w:p>
+    <w:p>
+      <w:pPr>
+        <w:rPr>
+          <w:sz w:val="24"/>
+          <w:szCs w:val="24"/>
+          <w:lang w:val="es-ES_tradnl"/>
+        </w:rPr>
+      </w:pPr>
+      <w:r>
+        <w:rPr>
+          <w:sz w:val="24"/>
+          <w:szCs w:val="24"/>
+          <w:lang w:val="es-ES_tradnl"/>
+        </w:rPr>
+        <w:t>Completaremos el nivel cuando tengamos en nuestra disposición el dispositivo tecnológico necesario para</w:t>
+      </w:r>
       <w:bookmarkStart w:id="0" w:name="_GoBack"/>
       <w:bookmarkEnd w:id="0"/>
-    </w:p>
-    <w:p>
-      <w:pPr>
+      <w:r>
+        <w:rPr>
+          <w:sz w:val="24"/>
+          <w:szCs w:val="24"/>
+          <w:lang w:val="es-ES_tradnl"/>
+        </w:rPr>
+        <w:t xml:space="preserve"> llevar a cabo la misión de salvar la raza humana.</w:t>
+      </w:r>
+    </w:p>
+    <w:p>
+      <w:pPr>
+        <w:rPr>
+          <w:sz w:val="24"/>
+          <w:szCs w:val="24"/>
+          <w:u w:val="single"/>
+          <w:lang w:val="es-ES_tradnl"/>
+        </w:rPr>
+      </w:pPr>
+    </w:p>
+    <w:p>
+      <w:pPr>
+        <w:jc w:val="center"/>
+        <w:rPr>
+          <w:i/>
+          <w:sz w:val="44"/>
+          <w:szCs w:val="44"/>
+          <w:lang w:val="es-ES_tradnl"/>
+        </w:rPr>
+      </w:pPr>
+      <w:r>
+        <w:rPr>
+          <w:i/>
+          <w:sz w:val="44"/>
+          <w:szCs w:val="44"/>
+          <w:lang w:val="es-ES_tradnl"/>
+        </w:rPr>
+        <w:t>PÚBLICO OBJETIVO</w:t>
+      </w:r>
+    </w:p>
+    <w:p>
+      <w:pPr>
+        <w:jc w:val="both"/>
+        <w:rPr>
+          <w:sz w:val="24"/>
+          <w:szCs w:val="24"/>
+          <w:lang w:val="es-ES_tradnl"/>
+        </w:rPr>
+      </w:pPr>
+      <w:r>
+        <w:rPr>
+          <w:sz w:val="24"/>
+          <w:szCs w:val="24"/>
+          <w:lang w:val="es-ES_tradnl"/>
+        </w:rPr>
+        <w:t xml:space="preserve">Nuestro juego está dirigido a un público amplio - </w:t>
+      </w:r>
+      <w:r>
+        <w:rPr>
+          <w:rStyle w:val="Textoennegrita"/>
+          <w:rFonts w:ascii="Arial Narrow" w:hAnsi="Arial Narrow"/>
+          <w:color w:val="000000"/>
+          <w:sz w:val="21"/>
+          <w:szCs w:val="21"/>
+          <w:shd w:val="clear" w:color="auto" w:fill="FFFFFF"/>
+        </w:rPr>
+        <w:t>TODOS +10</w:t>
+      </w:r>
+      <w:r>
+        <w:rPr>
+          <w:rStyle w:val="Textoennegrita"/>
+          <w:rFonts w:ascii="Arial Narrow" w:hAnsi="Arial Narrow"/>
+          <w:color w:val="000000"/>
+          <w:sz w:val="21"/>
+          <w:szCs w:val="21"/>
+          <w:shd w:val="clear" w:color="auto" w:fill="FFFFFF"/>
+        </w:rPr>
+        <w:t xml:space="preserve"> </w:t>
+      </w:r>
+      <w:r>
+        <w:rPr>
+          <w:rStyle w:val="Textoennegrita"/>
+          <w:rFonts w:ascii="Arial Narrow" w:hAnsi="Arial Narrow"/>
+          <w:b w:val="0"/>
+          <w:color w:val="000000"/>
+          <w:sz w:val="24"/>
+          <w:szCs w:val="24"/>
+          <w:shd w:val="clear" w:color="auto" w:fill="FFFFFF"/>
+        </w:rPr>
+        <w:t>– pues puede que contenga más violencia de caricatura o de fantasía,</w:t>
+      </w:r>
+      <w:r>
+        <w:rPr>
+          <w:rStyle w:val="Textoennegrita"/>
+          <w:rFonts w:ascii="Arial Narrow" w:hAnsi="Arial Narrow"/>
+          <w:b w:val="0"/>
+          <w:color w:val="000000"/>
+          <w:sz w:val="24"/>
+          <w:szCs w:val="24"/>
+          <w:shd w:val="clear" w:color="auto" w:fill="FFFFFF"/>
+        </w:rPr>
+        <w:t xml:space="preserve"> </w:t>
+      </w:r>
+      <w:r>
+        <w:rPr>
+          <w:rStyle w:val="Textoennegrita"/>
+          <w:rFonts w:ascii="Arial Narrow" w:hAnsi="Arial Narrow"/>
+          <w:b w:val="0"/>
+          <w:color w:val="000000"/>
+          <w:sz w:val="24"/>
+          <w:szCs w:val="24"/>
+          <w:shd w:val="clear" w:color="auto" w:fill="FFFFFF"/>
+        </w:rPr>
+        <w:t>lenguaje moderado o temas mínimamente provocativos.</w:t>
+      </w:r>
+    </w:p>
+    <w:p>
+      <w:pPr>
+        <w:jc w:val="center"/>
+        <w:rPr>
+          <w:sz w:val="24"/>
+          <w:szCs w:val="24"/>
+          <w:lang w:val="es-ES_tradnl"/>
+        </w:rPr>
+      </w:pPr>
+      <w:r>
+        <w:rPr>
+          <w:noProof/>
+          <w:sz w:val="24"/>
+          <w:szCs w:val="24"/>
+          <w:lang w:eastAsia="es-ES"/>
+        </w:rPr>
+        <w:drawing>
+          <wp:inline distT="0" distB="0" distL="0" distR="0" wp14:anchorId="3F5C9EE5" wp14:editId="5F48A03D">
+            <wp:extent cx="571500" cy="857250"/>
+            <wp:effectExtent l="0" t="0" r="0" b="0"/>
+            <wp:docPr id="1" name="Imagen 1"/>
+            <wp:cNvGraphicFramePr>
+              <a:graphicFrameLocks xmlns:a="http://schemas.openxmlformats.org/drawingml/2006/main" noChangeAspect="1"/>
+            </wp:cNvGraphicFramePr>
+            <a:graphic xmlns:a="http://schemas.openxmlformats.org/drawingml/2006/main">
+              <a:graphicData uri="http://schemas.openxmlformats.org/drawingml/2006/picture">
+                <pic:pic xmlns:pic="http://schemas.openxmlformats.org/drawingml/2006/picture">
+                  <pic:nvPicPr>
+                    <pic:cNvPr id="1" name="ratingsymbol-s_e10.png"/>
+                    <pic:cNvPicPr/>
+                  </pic:nvPicPr>
+                  <pic:blipFill>
+                    <a:blip r:embed="rId5">
+                      <a:extLst>
+                        <a:ext uri="{28A0092B-C50C-407E-A947-70E740481C1C}">
+                          <a14:useLocalDpi xmlns:a14="http://schemas.microsoft.com/office/drawing/2010/main" val="0"/>
+                        </a:ext>
+                      </a:extLst>
+                    </a:blip>
+                    <a:stretch>
+                      <a:fillRect/>
+                    </a:stretch>
+                  </pic:blipFill>
+                  <pic:spPr>
+                    <a:xfrm>
+                      <a:off x="0" y="0"/>
+                      <a:ext cx="571500" cy="857250"/>
+                    </a:xfrm>
+                    <a:prstGeom prst="rect">
+                      <a:avLst/>
+                    </a:prstGeom>
+                  </pic:spPr>
+                </pic:pic>
+              </a:graphicData>
+            </a:graphic>
+          </wp:inline>
+        </w:drawing>
+      </w:r>
+    </w:p>
+    <w:p>
+      <w:pPr>
+        <w:jc w:val="center"/>
+        <w:rPr>
+          <w:color w:val="BDD6EE" w:themeColor="accent1" w:themeTint="66"/>
+          <w:sz w:val="24"/>
+          <w:szCs w:val="24"/>
+          <w:lang w:val="es-ES_tradnl"/>
+        </w:rPr>
+      </w:pPr>
+    </w:p>
+    <w:p>
+      <w:pPr>
+        <w:jc w:val="center"/>
+        <w:rPr>
+          <w:color w:val="BDD6EE" w:themeColor="accent1" w:themeTint="66"/>
+          <w:sz w:val="24"/>
+          <w:szCs w:val="24"/>
+          <w:lang w:val="es-ES_tradnl"/>
+        </w:rPr>
+      </w:pPr>
+      <w:r>
+        <w:rPr>
+          <w:color w:val="BDD6EE" w:themeColor="accent1" w:themeTint="66"/>
+          <w:sz w:val="24"/>
+          <w:szCs w:val="24"/>
+          <w:lang w:val="es-ES_tradnl"/>
+        </w:rPr>
+        <w:t>-Ángel Romero Pareja y Carlos Llames Arribas-</w:t>
+      </w:r>
+    </w:p>
+    <w:p>
+      <w:pPr>
+        <w:jc w:val="center"/>
+        <w:rPr>
+          <w:i/>
+          <w:color w:val="000000" w:themeColor="text1"/>
+          <w:sz w:val="44"/>
+          <w:szCs w:val="44"/>
+          <w:lang w:val="es-ES_tradnl"/>
+        </w:rPr>
+      </w:pPr>
+      <w:r>
+        <w:rPr>
+          <w:i/>
+          <w:color w:val="000000" w:themeColor="text1"/>
+          <w:sz w:val="44"/>
+          <w:szCs w:val="44"/>
+          <w:lang w:val="es-ES_tradnl"/>
+        </w:rPr>
+        <w:lastRenderedPageBreak/>
+        <w:t>REFERENCIAS</w:t>
+      </w:r>
+    </w:p>
+    <w:p>
+      <w:pPr>
+        <w:pStyle w:val="Prrafodelista"/>
+        <w:numPr>
+          <w:ilvl w:val="0"/>
+          <w:numId w:val="1"/>
+        </w:numPr>
+        <w:jc w:val="both"/>
+        <w:rPr>
+          <w:color w:val="000000" w:themeColor="text1"/>
+          <w:sz w:val="24"/>
+          <w:szCs w:val="24"/>
+          <w:lang w:val="es-ES_tradnl"/>
+        </w:rPr>
+      </w:pPr>
+      <w:r>
+        <w:rPr>
+          <w:color w:val="000000" w:themeColor="text1"/>
+          <w:sz w:val="24"/>
+          <w:szCs w:val="24"/>
+          <w:lang w:val="es-ES_tradnl"/>
+        </w:rPr>
+        <w:t>INTERSTELLAR (2014)</w:t>
+      </w:r>
+    </w:p>
+    <w:p>
+      <w:pPr>
+        <w:pStyle w:val="Prrafodelista"/>
+        <w:numPr>
+          <w:ilvl w:val="0"/>
+          <w:numId w:val="1"/>
+        </w:numPr>
+        <w:jc w:val="both"/>
+        <w:rPr>
+          <w:color w:val="000000" w:themeColor="text1"/>
+          <w:sz w:val="24"/>
+          <w:szCs w:val="24"/>
+          <w:lang w:val="es-ES_tradnl"/>
+        </w:rPr>
+      </w:pPr>
+      <w:r>
+        <w:rPr>
+          <w:color w:val="000000" w:themeColor="text1"/>
+          <w:sz w:val="24"/>
+          <w:szCs w:val="24"/>
+          <w:lang w:val="es-ES_tradnl"/>
+        </w:rPr>
+        <w:t>GUERRA MUNDIAL Z (2013)</w:t>
+      </w:r>
+    </w:p>
+    <w:p>
+      <w:pPr>
+        <w:pStyle w:val="Prrafodelista"/>
+        <w:jc w:val="both"/>
+        <w:rPr>
+          <w:color w:val="000000" w:themeColor="text1"/>
+          <w:sz w:val="24"/>
+          <w:szCs w:val="24"/>
+          <w:lang w:val="es-ES_tradnl"/>
+        </w:rPr>
+      </w:pPr>
+    </w:p>
+    <w:p>
+      <w:pPr>
+        <w:jc w:val="center"/>
+        <w:rPr>
+          <w:sz w:val="24"/>
+          <w:szCs w:val="24"/>
+          <w:lang w:val="es-ES_tradnl"/>
+        </w:rPr>
+      </w:pPr>
+    </w:p>
+    <w:p>
+      <w:pPr>
+        <w:jc w:val="center"/>
+        <w:rPr>
+          <w:color w:val="BDD6EE" w:themeColor="accent1" w:themeTint="66"/>
+          <w:sz w:val="24"/>
+          <w:szCs w:val="24"/>
+          <w:lang w:val="es-ES_tradnl"/>
+        </w:rPr>
+      </w:pPr>
+      <w:r>
+        <w:rPr>
+          <w:color w:val="BDD6EE" w:themeColor="accent1" w:themeTint="66"/>
+          <w:sz w:val="24"/>
+          <w:szCs w:val="24"/>
+          <w:lang w:val="es-ES_tradnl"/>
+        </w:rPr>
+        <w:t>-Ángel Romero Pareja y Carlos Llames Arribas-</w:t>
+      </w:r>
+    </w:p>
+    <w:p>
+      <w:pPr>
+        <w:jc w:val="both"/>
         <w:rPr>
           <w:sz w:val="40"/>
           <w:szCs w:val="40"/>
@@ -332,6 +735,127 @@
     </w:sectPr>
   </w:body>
 </w:document>
+</file>
+
+<file path=word/numbering.xml><?xml version="1.0" encoding="utf-8"?>
+<w:numbering xmlns:wpc="http://schemas.microsoft.com/office/word/2010/wordprocessingCanvas" xmlns:cx="http://schemas.microsoft.com/office/drawing/2014/chartex" xmlns:cx1="http://schemas.microsoft.com/office/drawing/2015/9/8/chartex" xmlns:cx2="http://schemas.microsoft.com/office/drawing/2015/10/21/chartex" xmlns:mc="http://schemas.openxmlformats.org/markup-compatibility/2006" xmlns:o="urn:schemas-microsoft-com:office:office" xmlns:r="http://schemas.openxmlformats.org/officeDocument/2006/relationships" xmlns:m="http://schemas.openxmlformats.org/officeDocument/2006/math" xmlns:v="urn:schemas-microsoft-com:vml" xmlns:wp14="http://schemas.microsoft.com/office/word/2010/wordprocessingDrawing" xmlns:wp="http://schemas.openxmlformats.org/drawingml/2006/wordprocessingDrawing" xmlns:w10="urn:schemas-microsoft-com:office:word" xmlns:w="http://schemas.openxmlformats.org/wordprocessingml/2006/main" xmlns:w14="http://schemas.microsoft.com/office/word/2010/wordml" xmlns:w15="http://schemas.microsoft.com/office/word/2012/wordml" xmlns:w16se="http://schemas.microsoft.com/office/word/2015/wordml/symex" xmlns:wpg="http://schemas.microsoft.com/office/word/2010/wordprocessingGroup" xmlns:wpi="http://schemas.microsoft.com/office/word/2010/wordprocessingInk" xmlns:wne="http://schemas.microsoft.com/office/word/2006/wordml" xmlns:wps="http://schemas.microsoft.com/office/word/2010/wordprocessingShape" mc:Ignorable="w14 w15 w16se wp14">
+  <w:abstractNum w:abstractNumId="0" w15:restartNumberingAfterBreak="0">
+    <w:nsid w:val="291F3C23"/>
+    <w:multiLevelType w:val="hybridMultilevel"/>
+    <w:tmpl w:val="A6FCAC84"/>
+    <w:lvl w:ilvl="0" w:tplc="0C0A0001">
+      <w:start w:val="1"/>
+      <w:numFmt w:val="bullet"/>
+      <w:lvlText w:val=""/>
+      <w:lvlJc w:val="left"/>
+      <w:pPr>
+        <w:ind w:left="720" w:hanging="360"/>
+      </w:pPr>
+      <w:rPr>
+        <w:rFonts w:ascii="Symbol" w:hAnsi="Symbol" w:hint="default"/>
+      </w:rPr>
+    </w:lvl>
+    <w:lvl w:ilvl="1" w:tplc="0C0A0003" w:tentative="1">
+      <w:start w:val="1"/>
+      <w:numFmt w:val="bullet"/>
+      <w:lvlText w:val="o"/>
+      <w:lvlJc w:val="left"/>
+      <w:pPr>
+        <w:ind w:left="1440" w:hanging="360"/>
+      </w:pPr>
+      <w:rPr>
+        <w:rFonts w:ascii="Courier New" w:hAnsi="Courier New" w:cs="Courier New" w:hint="default"/>
+      </w:rPr>
+    </w:lvl>
+    <w:lvl w:ilvl="2" w:tplc="0C0A0005" w:tentative="1">
+      <w:start w:val="1"/>
+      <w:numFmt w:val="bullet"/>
+      <w:lvlText w:val=""/>
+      <w:lvlJc w:val="left"/>
+      <w:pPr>
+        <w:ind w:left="2160" w:hanging="360"/>
+      </w:pPr>
+      <w:rPr>
+        <w:rFonts w:ascii="Wingdings" w:hAnsi="Wingdings" w:hint="default"/>
+      </w:rPr>
+    </w:lvl>
+    <w:lvl w:ilvl="3" w:tplc="0C0A0001" w:tentative="1">
+      <w:start w:val="1"/>
+      <w:numFmt w:val="bullet"/>
+      <w:lvlText w:val=""/>
+      <w:lvlJc w:val="left"/>
+      <w:pPr>
+        <w:ind w:left="2880" w:hanging="360"/>
+      </w:pPr>
+      <w:rPr>
+        <w:rFonts w:ascii="Symbol" w:hAnsi="Symbol" w:hint="default"/>
+      </w:rPr>
+    </w:lvl>
+    <w:lvl w:ilvl="4" w:tplc="0C0A0003" w:tentative="1">
+      <w:start w:val="1"/>
+      <w:numFmt w:val="bullet"/>
+      <w:lvlText w:val="o"/>
+      <w:lvlJc w:val="left"/>
+      <w:pPr>
+        <w:ind w:left="3600" w:hanging="360"/>
+      </w:pPr>
+      <w:rPr>
+        <w:rFonts w:ascii="Courier New" w:hAnsi="Courier New" w:cs="Courier New" w:hint="default"/>
+      </w:rPr>
+    </w:lvl>
+    <w:lvl w:ilvl="5" w:tplc="0C0A0005" w:tentative="1">
+      <w:start w:val="1"/>
+      <w:numFmt w:val="bullet"/>
+      <w:lvlText w:val=""/>
+      <w:lvlJc w:val="left"/>
+      <w:pPr>
+        <w:ind w:left="4320" w:hanging="360"/>
+      </w:pPr>
+      <w:rPr>
+        <w:rFonts w:ascii="Wingdings" w:hAnsi="Wingdings" w:hint="default"/>
+      </w:rPr>
+    </w:lvl>
+    <w:lvl w:ilvl="6" w:tplc="0C0A0001" w:tentative="1">
+      <w:start w:val="1"/>
+      <w:numFmt w:val="bullet"/>
+      <w:lvlText w:val=""/>
+      <w:lvlJc w:val="left"/>
+      <w:pPr>
+        <w:ind w:left="5040" w:hanging="360"/>
+      </w:pPr>
+      <w:rPr>
+        <w:rFonts w:ascii="Symbol" w:hAnsi="Symbol" w:hint="default"/>
+      </w:rPr>
+    </w:lvl>
+    <w:lvl w:ilvl="7" w:tplc="0C0A0003" w:tentative="1">
+      <w:start w:val="1"/>
+      <w:numFmt w:val="bullet"/>
+      <w:lvlText w:val="o"/>
+      <w:lvlJc w:val="left"/>
+      <w:pPr>
+        <w:ind w:left="5760" w:hanging="360"/>
+      </w:pPr>
+      <w:rPr>
+        <w:rFonts w:ascii="Courier New" w:hAnsi="Courier New" w:cs="Courier New" w:hint="default"/>
+      </w:rPr>
+    </w:lvl>
+    <w:lvl w:ilvl="8" w:tplc="0C0A0005" w:tentative="1">
+      <w:start w:val="1"/>
+      <w:numFmt w:val="bullet"/>
+      <w:lvlText w:val=""/>
+      <w:lvlJc w:val="left"/>
+      <w:pPr>
+        <w:ind w:left="6480" w:hanging="360"/>
+      </w:pPr>
+      <w:rPr>
+        <w:rFonts w:ascii="Wingdings" w:hAnsi="Wingdings" w:hint="default"/>
+      </w:rPr>
+    </w:lvl>
+  </w:abstractNum>
+  <w:num w:numId="1">
+    <w:abstractNumId w:val="0"/>
+  </w:num>
+</w:numbering>
 </file>
 
 <file path=word/styles.xml><?xml version="1.0" encoding="utf-8"?>
@@ -351,7 +875,7 @@
       </w:pPr>
     </w:pPrDefault>
   </w:docDefaults>
-  <w:latentStyles w:defLockedState="0" w:defUIPriority="99" w:defSemiHidden="0" w:defUnhideWhenUsed="0" w:defQFormat="0" w:count="374">
+  <w:latentStyles w:defLockedState="0" w:defUIPriority="99" w:defSemiHidden="0" w:defUnhideWhenUsed="0" w:defQFormat="0" w:count="372">
     <w:lsdException w:name="Normal" w:uiPriority="0" w:qFormat="1"/>
     <w:lsdException w:name="heading 1" w:uiPriority="9" w:qFormat="1"/>
     <w:lsdException w:name="heading 2" w:semiHidden="1" w:uiPriority="9" w:unhideWhenUsed="1" w:qFormat="1"/>
@@ -457,6 +981,7 @@
     <w:lsdException w:name="HTML Sample" w:semiHidden="1" w:unhideWhenUsed="1"/>
     <w:lsdException w:name="HTML Typewriter" w:semiHidden="1" w:unhideWhenUsed="1"/>
     <w:lsdException w:name="HTML Variable" w:semiHidden="1" w:unhideWhenUsed="1"/>
+    <w:lsdException w:name="Normal Table" w:semiHidden="1" w:unhideWhenUsed="1"/>
     <w:lsdException w:name="annotation subject" w:semiHidden="1" w:unhideWhenUsed="1"/>
     <w:lsdException w:name="No List" w:semiHidden="1" w:unhideWhenUsed="1"/>
     <w:lsdException w:name="Outline List 1" w:semiHidden="1" w:unhideWhenUsed="1"/>
@@ -502,9 +1027,11 @@
     <w:lsdException w:name="Table Subtle 1" w:semiHidden="1" w:unhideWhenUsed="1"/>
     <w:lsdException w:name="Table Subtle 2" w:semiHidden="1" w:unhideWhenUsed="1"/>
     <w:lsdException w:name="Table Web 1" w:semiHidden="1" w:unhideWhenUsed="1"/>
+    <w:lsdException w:name="Table Web 2" w:semiHidden="1" w:unhideWhenUsed="1"/>
     <w:lsdException w:name="Table Web 3" w:semiHidden="1" w:unhideWhenUsed="1"/>
     <w:lsdException w:name="Balloon Text" w:semiHidden="1" w:unhideWhenUsed="1"/>
     <w:lsdException w:name="Table Grid" w:uiPriority="39"/>
+    <w:lsdException w:name="Table Theme" w:semiHidden="1" w:unhideWhenUsed="1"/>
     <w:lsdException w:name="Placeholder Text" w:semiHidden="1"/>
     <w:lsdException w:name="No Spacing" w:uiPriority="1" w:qFormat="1"/>
     <w:lsdException w:name="Light Shading" w:uiPriority="60"/>
@@ -721,8 +1248,6 @@
     <w:lsdException w:name="List Table 6 Colorful Accent 6" w:uiPriority="51"/>
     <w:lsdException w:name="List Table 7 Colorful Accent 6" w:uiPriority="52"/>
     <w:lsdException w:name="Mention" w:semiHidden="1" w:unhideWhenUsed="1"/>
-    <w:lsdException w:name="Smart Hyperlink" w:semiHidden="1" w:unhideWhenUsed="1"/>
-    <w:lsdException w:name="Hashtag" w:semiHidden="1" w:unhideWhenUsed="1"/>
   </w:latentStyles>
   <w:style w:type="paragraph" w:default="1" w:styleId="Normal">
     <w:name w:val="Normal"/>
@@ -788,6 +1313,28 @@
       <w:sz w:val="56"/>
       <w:szCs w:val="56"/>
     </w:rPr>
+  </w:style>
+  <w:style w:type="character" w:styleId="Textoennegrita">
+    <w:name w:val="Strong"/>
+    <w:basedOn w:val="Fuentedeprrafopredeter"/>
+    <w:uiPriority w:val="22"/>
+    <w:qFormat/>
+    <w:rsid w:val="00686234"/>
+    <w:rPr>
+      <w:b/>
+      <w:bCs/>
+    </w:rPr>
+  </w:style>
+  <w:style w:type="paragraph" w:styleId="Prrafodelista">
+    <w:name w:val="List Paragraph"/>
+    <w:basedOn w:val="Normal"/>
+    <w:uiPriority w:val="34"/>
+    <w:qFormat/>
+    <w:rsid w:val="006F109B"/>
+    <w:pPr>
+      <w:ind w:left="720"/>
+      <w:contextualSpacing/>
+    </w:pPr>
   </w:style>
 </w:styles>
 </file>

</xml_diff>

<commit_message>
tocado un poco el GDD
</commit_message>
<xml_diff>
--- a/Cosas.docx
+++ b/Cosas.docx
@@ -1,6 +1,6 @@
 
 <file path=word/document.xml><?xml version="1.0" encoding="utf-8"?>
-<w:document xmlns:wpc="http://schemas.microsoft.com/office/word/2010/wordprocessingCanvas" xmlns:cx="http://schemas.microsoft.com/office/drawing/2014/chartex" xmlns:cx1="http://schemas.microsoft.com/office/drawing/2015/9/8/chartex" xmlns:cx2="http://schemas.microsoft.com/office/drawing/2015/10/21/chartex" xmlns:mc="http://schemas.openxmlformats.org/markup-compatibility/2006" xmlns:o="urn:schemas-microsoft-com:office:office" xmlns:r="http://schemas.openxmlformats.org/officeDocument/2006/relationships" xmlns:m="http://schemas.openxmlformats.org/officeDocument/2006/math" xmlns:v="urn:schemas-microsoft-com:vml" xmlns:wp14="http://schemas.microsoft.com/office/word/2010/wordprocessingDrawing" xmlns:wp="http://schemas.openxmlformats.org/drawingml/2006/wordprocessingDrawing" xmlns:w10="urn:schemas-microsoft-com:office:word" xmlns:w="http://schemas.openxmlformats.org/wordprocessingml/2006/main" xmlns:w14="http://schemas.microsoft.com/office/word/2010/wordml" xmlns:w15="http://schemas.microsoft.com/office/word/2012/wordml" xmlns:w16se="http://schemas.microsoft.com/office/word/2015/wordml/symex" xmlns:wpg="http://schemas.microsoft.com/office/word/2010/wordprocessingGroup" xmlns:wpi="http://schemas.microsoft.com/office/word/2010/wordprocessingInk" xmlns:wne="http://schemas.microsoft.com/office/word/2006/wordml" xmlns:wps="http://schemas.microsoft.com/office/word/2010/wordprocessingShape" mc:Ignorable="w14 w15 w16se wp14">
+<w:document xmlns:wpc="http://schemas.microsoft.com/office/word/2010/wordprocessingCanvas" xmlns:cx="http://schemas.microsoft.com/office/drawing/2014/chartex" xmlns:cx1="http://schemas.microsoft.com/office/drawing/2015/9/8/chartex" xmlns:cx2="http://schemas.microsoft.com/office/drawing/2015/10/21/chartex" xmlns:cx3="http://schemas.microsoft.com/office/drawing/2016/5/9/chartex" xmlns:cx4="http://schemas.microsoft.com/office/drawing/2016/5/10/chartex" xmlns:cx5="http://schemas.microsoft.com/office/drawing/2016/5/11/chartex" xmlns:mc="http://schemas.openxmlformats.org/markup-compatibility/2006" xmlns:o="urn:schemas-microsoft-com:office:office" xmlns:r="http://schemas.openxmlformats.org/officeDocument/2006/relationships" xmlns:m="http://schemas.openxmlformats.org/officeDocument/2006/math" xmlns:v="urn:schemas-microsoft-com:vml" xmlns:wp14="http://schemas.microsoft.com/office/word/2010/wordprocessingDrawing" xmlns:wp="http://schemas.openxmlformats.org/drawingml/2006/wordprocessingDrawing" xmlns:w10="urn:schemas-microsoft-com:office:word" xmlns:w="http://schemas.openxmlformats.org/wordprocessingml/2006/main" xmlns:w14="http://schemas.microsoft.com/office/word/2010/wordml" xmlns:w15="http://schemas.microsoft.com/office/word/2012/wordml" xmlns:w16se="http://schemas.microsoft.com/office/word/2015/wordml/symex" xmlns:wpg="http://schemas.microsoft.com/office/word/2010/wordprocessingGroup" xmlns:wpi="http://schemas.microsoft.com/office/word/2010/wordprocessingInk" xmlns:wne="http://schemas.microsoft.com/office/word/2006/wordml" xmlns:wps="http://schemas.microsoft.com/office/word/2010/wordprocessingShape" mc:Ignorable="w14 w15 w16se wp14">
   <w:body>
     <w:p>
       <w:pPr>
@@ -376,24 +376,15 @@
           <w:szCs w:val="24"/>
           <w:lang w:val="es-ES_tradnl"/>
         </w:rPr>
-        <w:t xml:space="preserve"> zonas bloqueadas que conseguiremos desbloquear al encontrar la llave correspondiente.)))</w:t>
-      </w:r>
-    </w:p>
-    <w:p>
-      <w:pPr>
-        <w:rPr>
-          <w:sz w:val="24"/>
-          <w:szCs w:val="24"/>
-          <w:lang w:val="es-ES_tradnl"/>
-        </w:rPr>
-      </w:pPr>
-      <w:r>
-        <w:rPr>
-          <w:sz w:val="24"/>
-          <w:szCs w:val="24"/>
-          <w:lang w:val="es-ES_tradnl"/>
-        </w:rPr>
-        <w:t>Completaremos el nivel cuando tengamos en nuestra disposición el dispositivo tecnológico necesario para</w:t>
+        <w:t xml:space="preserve"> zonas bloqueadas que conseguiremos desbloquear al encontrar </w:t>
+      </w:r>
+      <w:r>
+        <w:rPr>
+          <w:sz w:val="24"/>
+          <w:szCs w:val="24"/>
+          <w:lang w:val="es-ES_tradnl"/>
+        </w:rPr>
+        <w:t xml:space="preserve">el ítem </w:t>
       </w:r>
       <w:bookmarkStart w:id="0" w:name="_GoBack"/>
       <w:bookmarkEnd w:id="0"/>
@@ -403,7 +394,24 @@
           <w:szCs w:val="24"/>
           <w:lang w:val="es-ES_tradnl"/>
         </w:rPr>
-        <w:t xml:space="preserve"> llevar a cabo la misión de salvar la raza humana.</w:t>
+        <w:t>correspondiente.)))</w:t>
+      </w:r>
+    </w:p>
+    <w:p>
+      <w:pPr>
+        <w:rPr>
+          <w:sz w:val="24"/>
+          <w:szCs w:val="24"/>
+          <w:lang w:val="es-ES_tradnl"/>
+        </w:rPr>
+      </w:pPr>
+      <w:r>
+        <w:rPr>
+          <w:sz w:val="24"/>
+          <w:szCs w:val="24"/>
+          <w:lang w:val="es-ES_tradnl"/>
+        </w:rPr>
+        <w:t>Completaremos el nivel cuando tengamos en nuestra disposición el dispositivo tecnológico necesario para llevar a cabo la misión de salvar la raza humana.</w:t>
       </w:r>
     </w:p>
     <w:p>
@@ -462,18 +470,7 @@
           <w:szCs w:val="21"/>
           <w:shd w:val="clear" w:color="auto" w:fill="FFFFFF"/>
         </w:rPr>
-        <w:t>TODOS +10</w:t>
-      </w:r>
-      <w:r>
-        <w:rPr>
-          <w:rStyle w:val="Textoennegrita"/>
-          <w:rFonts w:ascii="Arial Narrow" w:hAnsi="Arial Narrow"/>
-          <w:color w:val="000000"/>
-          <w:sz w:val="21"/>
-          <w:szCs w:val="21"/>
-          <w:shd w:val="clear" w:color="auto" w:fill="FFFFFF"/>
-        </w:rPr>
-        <w:t xml:space="preserve"> </w:t>
+        <w:t xml:space="preserve">TODOS +10 </w:t>
       </w:r>
       <w:r>
         <w:rPr>
@@ -738,7 +735,7 @@
 </file>
 
 <file path=word/numbering.xml><?xml version="1.0" encoding="utf-8"?>
-<w:numbering xmlns:wpc="http://schemas.microsoft.com/office/word/2010/wordprocessingCanvas" xmlns:cx="http://schemas.microsoft.com/office/drawing/2014/chartex" xmlns:cx1="http://schemas.microsoft.com/office/drawing/2015/9/8/chartex" xmlns:cx2="http://schemas.microsoft.com/office/drawing/2015/10/21/chartex" xmlns:mc="http://schemas.openxmlformats.org/markup-compatibility/2006" xmlns:o="urn:schemas-microsoft-com:office:office" xmlns:r="http://schemas.openxmlformats.org/officeDocument/2006/relationships" xmlns:m="http://schemas.openxmlformats.org/officeDocument/2006/math" xmlns:v="urn:schemas-microsoft-com:vml" xmlns:wp14="http://schemas.microsoft.com/office/word/2010/wordprocessingDrawing" xmlns:wp="http://schemas.openxmlformats.org/drawingml/2006/wordprocessingDrawing" xmlns:w10="urn:schemas-microsoft-com:office:word" xmlns:w="http://schemas.openxmlformats.org/wordprocessingml/2006/main" xmlns:w14="http://schemas.microsoft.com/office/word/2010/wordml" xmlns:w15="http://schemas.microsoft.com/office/word/2012/wordml" xmlns:w16se="http://schemas.microsoft.com/office/word/2015/wordml/symex" xmlns:wpg="http://schemas.microsoft.com/office/word/2010/wordprocessingGroup" xmlns:wpi="http://schemas.microsoft.com/office/word/2010/wordprocessingInk" xmlns:wne="http://schemas.microsoft.com/office/word/2006/wordml" xmlns:wps="http://schemas.microsoft.com/office/word/2010/wordprocessingShape" mc:Ignorable="w14 w15 w16se wp14">
+<w:numbering xmlns:wpc="http://schemas.microsoft.com/office/word/2010/wordprocessingCanvas" xmlns:cx="http://schemas.microsoft.com/office/drawing/2014/chartex" xmlns:cx1="http://schemas.microsoft.com/office/drawing/2015/9/8/chartex" xmlns:cx2="http://schemas.microsoft.com/office/drawing/2015/10/21/chartex" xmlns:cx3="http://schemas.microsoft.com/office/drawing/2016/5/9/chartex" xmlns:cx4="http://schemas.microsoft.com/office/drawing/2016/5/10/chartex" xmlns:cx5="http://schemas.microsoft.com/office/drawing/2016/5/11/chartex" xmlns:mc="http://schemas.openxmlformats.org/markup-compatibility/2006" xmlns:o="urn:schemas-microsoft-com:office:office" xmlns:r="http://schemas.openxmlformats.org/officeDocument/2006/relationships" xmlns:m="http://schemas.openxmlformats.org/officeDocument/2006/math" xmlns:v="urn:schemas-microsoft-com:vml" xmlns:wp14="http://schemas.microsoft.com/office/word/2010/wordprocessingDrawing" xmlns:wp="http://schemas.openxmlformats.org/drawingml/2006/wordprocessingDrawing" xmlns:w10="urn:schemas-microsoft-com:office:word" xmlns:w="http://schemas.openxmlformats.org/wordprocessingml/2006/main" xmlns:w14="http://schemas.microsoft.com/office/word/2010/wordml" xmlns:w15="http://schemas.microsoft.com/office/word/2012/wordml" xmlns:w16se="http://schemas.microsoft.com/office/word/2015/wordml/symex" xmlns:wpg="http://schemas.microsoft.com/office/word/2010/wordprocessingGroup" xmlns:wpi="http://schemas.microsoft.com/office/word/2010/wordprocessingInk" xmlns:wne="http://schemas.microsoft.com/office/word/2006/wordml" xmlns:wps="http://schemas.microsoft.com/office/word/2010/wordprocessingShape" mc:Ignorable="w14 w15 w16se wp14">
   <w:abstractNum w:abstractNumId="0" w15:restartNumberingAfterBreak="0">
     <w:nsid w:val="291F3C23"/>
     <w:multiLevelType w:val="hybridMultilevel"/>
@@ -875,7 +872,7 @@
       </w:pPr>
     </w:pPrDefault>
   </w:docDefaults>
-  <w:latentStyles w:defLockedState="0" w:defUIPriority="99" w:defSemiHidden="0" w:defUnhideWhenUsed="0" w:defQFormat="0" w:count="372">
+  <w:latentStyles w:defLockedState="0" w:defUIPriority="99" w:defSemiHidden="0" w:defUnhideWhenUsed="0" w:defQFormat="0" w:count="374">
     <w:lsdException w:name="Normal" w:uiPriority="0" w:qFormat="1"/>
     <w:lsdException w:name="heading 1" w:uiPriority="9" w:qFormat="1"/>
     <w:lsdException w:name="heading 2" w:semiHidden="1" w:uiPriority="9" w:unhideWhenUsed="1" w:qFormat="1"/>
@@ -981,7 +978,6 @@
     <w:lsdException w:name="HTML Sample" w:semiHidden="1" w:unhideWhenUsed="1"/>
     <w:lsdException w:name="HTML Typewriter" w:semiHidden="1" w:unhideWhenUsed="1"/>
     <w:lsdException w:name="HTML Variable" w:semiHidden="1" w:unhideWhenUsed="1"/>
-    <w:lsdException w:name="Normal Table" w:semiHidden="1" w:unhideWhenUsed="1"/>
     <w:lsdException w:name="annotation subject" w:semiHidden="1" w:unhideWhenUsed="1"/>
     <w:lsdException w:name="No List" w:semiHidden="1" w:unhideWhenUsed="1"/>
     <w:lsdException w:name="Outline List 1" w:semiHidden="1" w:unhideWhenUsed="1"/>
@@ -1027,11 +1023,9 @@
     <w:lsdException w:name="Table Subtle 1" w:semiHidden="1" w:unhideWhenUsed="1"/>
     <w:lsdException w:name="Table Subtle 2" w:semiHidden="1" w:unhideWhenUsed="1"/>
     <w:lsdException w:name="Table Web 1" w:semiHidden="1" w:unhideWhenUsed="1"/>
-    <w:lsdException w:name="Table Web 2" w:semiHidden="1" w:unhideWhenUsed="1"/>
     <w:lsdException w:name="Table Web 3" w:semiHidden="1" w:unhideWhenUsed="1"/>
     <w:lsdException w:name="Balloon Text" w:semiHidden="1" w:unhideWhenUsed="1"/>
     <w:lsdException w:name="Table Grid" w:uiPriority="39"/>
-    <w:lsdException w:name="Table Theme" w:semiHidden="1" w:unhideWhenUsed="1"/>
     <w:lsdException w:name="Placeholder Text" w:semiHidden="1"/>
     <w:lsdException w:name="No Spacing" w:uiPriority="1" w:qFormat="1"/>
     <w:lsdException w:name="Light Shading" w:uiPriority="60"/>
@@ -1248,6 +1242,8 @@
     <w:lsdException w:name="List Table 6 Colorful Accent 6" w:uiPriority="51"/>
     <w:lsdException w:name="List Table 7 Colorful Accent 6" w:uiPriority="52"/>
     <w:lsdException w:name="Mention" w:semiHidden="1" w:unhideWhenUsed="1"/>
+    <w:lsdException w:name="Smart Hyperlink" w:semiHidden="1" w:unhideWhenUsed="1"/>
+    <w:lsdException w:name="Hashtag" w:semiHidden="1" w:unhideWhenUsed="1"/>
   </w:latentStyles>
   <w:style w:type="paragraph" w:default="1" w:styleId="Normal">
     <w:name w:val="Normal"/>

</xml_diff>